<commit_message>
Fonction de création de flotte completée, de destination e flotte, de test si il y a planete la ou le joueur clique.. bug de manufacture reglés. Doc updatée, notes pour Drago ajoutées
</commit_message>
<xml_diff>
--- a/doc/2-Cas d'usages.docx
+++ b/doc/2-Cas d'usages.docx
@@ -37,10 +37,112 @@
         <w:rPr>
           <w:rFonts w:ascii="Tahoma" w:hAnsi="Tahoma" w:cs="Tahoma"/>
         </w:rPr>
-        <w:t>Jouer une partie</w:t>
+        <w:t>Démarrer la partie</w:t>
       </w:r>
+    </w:p>
+    <w:p>
+      <w:pPr>
+        <w:pStyle w:val="Paragraphedeliste"/>
+        <w:numPr>
+          <w:ilvl w:val="0"/>
+          <w:numId w:val="1"/>
+        </w:numPr>
+        <w:rPr>
+          <w:rFonts w:ascii="Tahoma" w:hAnsi="Tahoma" w:cs="Tahoma"/>
+        </w:rPr>
+      </w:pPr>
+      <w:r>
+        <w:rPr>
+          <w:rFonts w:ascii="Tahoma" w:hAnsi="Tahoma" w:cs="Tahoma"/>
+        </w:rPr>
+        <w:t>Préparer son tour</w:t>
+      </w:r>
+    </w:p>
+    <w:p>
+      <w:pPr>
+        <w:pStyle w:val="Paragraphedeliste"/>
+        <w:numPr>
+          <w:ilvl w:val="0"/>
+          <w:numId w:val="1"/>
+        </w:numPr>
+        <w:rPr>
+          <w:rFonts w:ascii="Tahoma" w:hAnsi="Tahoma" w:cs="Tahoma"/>
+        </w:rPr>
+      </w:pPr>
+      <w:r>
+        <w:rPr>
+          <w:rFonts w:ascii="Tahoma" w:hAnsi="Tahoma" w:cs="Tahoma"/>
+        </w:rPr>
+        <w:t>P</w:t>
+      </w:r>
+      <w:r>
+        <w:rPr>
+          <w:rFonts w:ascii="Tahoma" w:hAnsi="Tahoma" w:cs="Tahoma"/>
+        </w:rPr>
+        <w:t xml:space="preserve">réparation </w:t>
+      </w:r>
+    </w:p>
+    <w:p>
+      <w:pPr>
+        <w:pStyle w:val="Paragraphedeliste"/>
+        <w:numPr>
+          <w:ilvl w:val="0"/>
+          <w:numId w:val="1"/>
+        </w:numPr>
+        <w:rPr>
+          <w:rFonts w:ascii="Tahoma" w:hAnsi="Tahoma" w:cs="Tahoma"/>
+        </w:rPr>
+      </w:pPr>
+      <w:r>
+        <w:rPr>
+          <w:rFonts w:ascii="Tahoma" w:hAnsi="Tahoma" w:cs="Tahoma"/>
+        </w:rPr>
+        <w:t>E</w:t>
+      </w:r>
+      <w:r>
+        <w:rPr>
+          <w:rFonts w:ascii="Tahoma" w:hAnsi="Tahoma" w:cs="Tahoma"/>
+        </w:rPr>
+        <w:t>nvoie de flotte</w:t>
+      </w:r>
+    </w:p>
+    <w:p>
+      <w:pPr>
+        <w:pStyle w:val="Paragraphedeliste"/>
+        <w:numPr>
+          <w:ilvl w:val="0"/>
+          <w:numId w:val="1"/>
+        </w:numPr>
+        <w:rPr>
+          <w:rFonts w:ascii="Tahoma" w:hAnsi="Tahoma" w:cs="Tahoma"/>
+        </w:rPr>
+      </w:pPr>
       <w:bookmarkStart w:id="0" w:name="_GoBack"/>
-      <w:bookmarkEnd w:id="0"/>
+      <w:r>
+        <w:rPr>
+          <w:rFonts w:ascii="Tahoma" w:hAnsi="Tahoma" w:cs="Tahoma"/>
+        </w:rPr>
+        <w:t>Exécuter le tour</w:t>
+      </w:r>
+    </w:p>
+    <w:bookmarkEnd w:id="0"/>
+    <w:p>
+      <w:pPr>
+        <w:pStyle w:val="Paragraphedeliste"/>
+        <w:numPr>
+          <w:ilvl w:val="0"/>
+          <w:numId w:val="1"/>
+        </w:numPr>
+        <w:rPr>
+          <w:rFonts w:ascii="Tahoma" w:hAnsi="Tahoma" w:cs="Tahoma"/>
+        </w:rPr>
+      </w:pPr>
+      <w:r>
+        <w:rPr>
+          <w:rFonts w:ascii="Tahoma" w:hAnsi="Tahoma" w:cs="Tahoma"/>
+        </w:rPr>
+        <w:t>Circonstance de fin de partie</w:t>
+      </w:r>
     </w:p>
     <w:p>
       <w:pPr>

</xml_diff>